<commit_message>
Adicionado o que e o GitHub
</commit_message>
<xml_diff>
--- a/Controle de versao Git.docx
+++ b/Controle de versao Git.docx
@@ -4,31 +4,43 @@
   <w:body>
     <w:p>
       <w:pPr>
-        <w:rPr>
-          <w:rFonts w:ascii="Arial" w:hAnsi="Arial" w:cs="Arial"/>
+        <w:spacing w:line="360" w:lineRule="auto"/>
+        <w:jc w:val="both"/>
+        <w:rPr>
+          <w:rFonts w:ascii="Arial" w:hAnsi="Arial" w:cs="Arial"/>
+          <w:b/>
+          <w:bCs/>
           <w:sz w:val="28"/>
           <w:szCs w:val="28"/>
         </w:rPr>
       </w:pPr>
-      <w:r>
-        <w:rPr>
-          <w:rFonts w:ascii="Arial" w:hAnsi="Arial" w:cs="Arial"/>
+      <w:proofErr w:type="spellStart"/>
+      <w:r>
+        <w:rPr>
+          <w:rFonts w:ascii="Arial" w:hAnsi="Arial" w:cs="Arial"/>
+          <w:b/>
+          <w:bCs/>
           <w:sz w:val="28"/>
           <w:szCs w:val="28"/>
         </w:rPr>
-        <w:t>G</w:t>
-      </w:r>
-      <w:r>
-        <w:rPr>
-          <w:rFonts w:ascii="Arial" w:hAnsi="Arial" w:cs="Arial"/>
+        <w:t>Git</w:t>
+      </w:r>
+      <w:proofErr w:type="spellEnd"/>
+      <w:r>
+        <w:rPr>
+          <w:rFonts w:ascii="Arial" w:hAnsi="Arial" w:cs="Arial"/>
+          <w:b/>
+          <w:bCs/>
           <w:sz w:val="28"/>
           <w:szCs w:val="28"/>
         </w:rPr>
-        <w:t>it:</w:t>
+        <w:t>:</w:t>
       </w:r>
     </w:p>
     <w:p>
       <w:pPr>
+        <w:spacing w:line="360" w:lineRule="auto"/>
+        <w:jc w:val="both"/>
         <w:rPr>
           <w:rFonts w:ascii="Arial" w:hAnsi="Arial" w:cs="Arial"/>
           <w:sz w:val="24"/>
@@ -41,7 +53,152 @@
           <w:sz w:val="24"/>
           <w:szCs w:val="24"/>
         </w:rPr>
-        <w:t>O Git é um dos sistemas de controle de versão de arquivos, e nele nos permite desenvolver projetos no qual diversas pessoas podem contribuir simultaneamente, editando e criando novos arquivos sem o risco de suas alterações serem sobrescritas. Uma das principais aplicações  que possui o Git é esta, na qual permite que um arquivo possa ser editado ao mesmo tempo por pessoas diferentes.</w:t>
+        <w:t xml:space="preserve">O </w:t>
+      </w:r>
+      <w:proofErr w:type="spellStart"/>
+      <w:r>
+        <w:rPr>
+          <w:rFonts w:ascii="Arial" w:hAnsi="Arial" w:cs="Arial"/>
+          <w:sz w:val="24"/>
+          <w:szCs w:val="24"/>
+        </w:rPr>
+        <w:t>Git</w:t>
+      </w:r>
+      <w:proofErr w:type="spellEnd"/>
+      <w:r>
+        <w:rPr>
+          <w:rFonts w:ascii="Arial" w:hAnsi="Arial" w:cs="Arial"/>
+          <w:sz w:val="24"/>
+          <w:szCs w:val="24"/>
+        </w:rPr>
+        <w:t xml:space="preserve"> é um dos sistemas de controle de versão de arquivos, e nele nos permite desenvolver projetos no qual diversas pessoas podem contribuir simultaneamente, editando e criando novos arquivos sem o risco de suas alterações serem sobrescritas. Uma das principais </w:t>
+      </w:r>
+      <w:proofErr w:type="gramStart"/>
+      <w:r>
+        <w:rPr>
+          <w:rFonts w:ascii="Arial" w:hAnsi="Arial" w:cs="Arial"/>
+          <w:sz w:val="24"/>
+          <w:szCs w:val="24"/>
+        </w:rPr>
+        <w:t>aplicações  que</w:t>
+      </w:r>
+      <w:proofErr w:type="gramEnd"/>
+      <w:r>
+        <w:rPr>
+          <w:rFonts w:ascii="Arial" w:hAnsi="Arial" w:cs="Arial"/>
+          <w:sz w:val="24"/>
+          <w:szCs w:val="24"/>
+        </w:rPr>
+        <w:t xml:space="preserve"> possui o </w:t>
+      </w:r>
+      <w:proofErr w:type="spellStart"/>
+      <w:r>
+        <w:rPr>
+          <w:rFonts w:ascii="Arial" w:hAnsi="Arial" w:cs="Arial"/>
+          <w:sz w:val="24"/>
+          <w:szCs w:val="24"/>
+        </w:rPr>
+        <w:t>Git</w:t>
+      </w:r>
+      <w:proofErr w:type="spellEnd"/>
+      <w:r>
+        <w:rPr>
+          <w:rFonts w:ascii="Arial" w:hAnsi="Arial" w:cs="Arial"/>
+          <w:sz w:val="24"/>
+          <w:szCs w:val="24"/>
+        </w:rPr>
+        <w:t xml:space="preserve"> é esta, na qual permite que um arquivo possa ser editado ao mesmo tempo por pessoas diferentes.</w:t>
+      </w:r>
+    </w:p>
+    <w:p>
+      <w:pPr>
+        <w:spacing w:line="360" w:lineRule="auto"/>
+        <w:jc w:val="both"/>
+        <w:rPr>
+          <w:rFonts w:ascii="Arial" w:hAnsi="Arial" w:cs="Arial"/>
+          <w:b/>
+          <w:bCs/>
+          <w:sz w:val="24"/>
+          <w:szCs w:val="24"/>
+        </w:rPr>
+      </w:pPr>
+    </w:p>
+    <w:p>
+      <w:pPr>
+        <w:spacing w:line="360" w:lineRule="auto"/>
+        <w:jc w:val="both"/>
+        <w:rPr>
+          <w:rFonts w:ascii="Arial" w:hAnsi="Arial" w:cs="Arial"/>
+          <w:b/>
+          <w:bCs/>
+          <w:sz w:val="28"/>
+          <w:szCs w:val="28"/>
+        </w:rPr>
+      </w:pPr>
+      <w:r>
+        <w:rPr>
+          <w:rFonts w:ascii="Arial" w:hAnsi="Arial" w:cs="Arial"/>
+          <w:b/>
+          <w:bCs/>
+          <w:sz w:val="28"/>
+          <w:szCs w:val="28"/>
+        </w:rPr>
+        <w:t>GitHub:</w:t>
+      </w:r>
+    </w:p>
+    <w:p>
+      <w:pPr>
+        <w:spacing w:line="360" w:lineRule="auto"/>
+        <w:jc w:val="both"/>
+        <w:rPr>
+          <w:rFonts w:ascii="Arial" w:hAnsi="Arial" w:cs="Arial"/>
+          <w:sz w:val="24"/>
+          <w:szCs w:val="24"/>
+        </w:rPr>
+      </w:pPr>
+      <w:r>
+        <w:rPr>
+          <w:rFonts w:ascii="Arial" w:hAnsi="Arial" w:cs="Arial"/>
+          <w:sz w:val="24"/>
+          <w:szCs w:val="24"/>
+        </w:rPr>
+        <w:t xml:space="preserve">O GitHub é um tipo de rede social para desenvolvedores e programadores. Este serviço web possui diversas funcionalidades extras aplicadas ao </w:t>
+      </w:r>
+      <w:proofErr w:type="spellStart"/>
+      <w:r>
+        <w:rPr>
+          <w:rFonts w:ascii="Arial" w:hAnsi="Arial" w:cs="Arial"/>
+          <w:sz w:val="24"/>
+          <w:szCs w:val="24"/>
+        </w:rPr>
+        <w:t>Git</w:t>
+      </w:r>
+      <w:proofErr w:type="spellEnd"/>
+      <w:r>
+        <w:rPr>
+          <w:rFonts w:ascii="Arial" w:hAnsi="Arial" w:cs="Arial"/>
+          <w:sz w:val="24"/>
+          <w:szCs w:val="24"/>
+        </w:rPr>
+        <w:t xml:space="preserve"> de forma gratuita, porém também possui planos comerciais para projetos de código privado. O GitHub nos permite hospedar projetos pessoais na nuvem. Além disso no GitHub quase todos os projetos sobre desenvolvimento estão open </w:t>
+      </w:r>
+      <w:proofErr w:type="spellStart"/>
+      <w:r>
+        <w:rPr>
+          <w:rFonts w:ascii="Arial" w:hAnsi="Arial" w:cs="Arial"/>
+          <w:sz w:val="24"/>
+          <w:szCs w:val="24"/>
+        </w:rPr>
+        <w:t>source</w:t>
+      </w:r>
+      <w:proofErr w:type="spellEnd"/>
+      <w:r>
+        <w:rPr>
+          <w:rFonts w:ascii="Arial" w:hAnsi="Arial" w:cs="Arial"/>
+          <w:sz w:val="24"/>
+          <w:szCs w:val="24"/>
+        </w:rPr>
+        <w:t>, e nos permite acompanhar através de novas versões e contribuir informando bugs e ate mesmo enviando o código e correções.</w:t>
       </w:r>
     </w:p>
     <w:sectPr>

</xml_diff>

<commit_message>
trabalho completo versão final
</commit_message>
<xml_diff>
--- a/Controle de versao Git.docx
+++ b/Controle de versao Git.docx
@@ -4,6 +4,586 @@
   <w:body>
     <w:p>
       <w:pPr>
+        <w:pStyle w:val="Corpodetexto"/>
+        <w:spacing w:line="240" w:lineRule="auto"/>
+        <w:jc w:val="center"/>
+      </w:pPr>
+      <w:bookmarkStart w:id="0" w:name="_Toc153602847"/>
+      <w:bookmarkStart w:id="1" w:name="_Toc153602980"/>
+      <w:bookmarkStart w:id="2" w:name="_Toc153609607"/>
+      <w:bookmarkStart w:id="3" w:name="_Toc153673686"/>
+      <w:bookmarkStart w:id="4" w:name="_Toc153675231"/>
+      <w:bookmarkStart w:id="5" w:name="_Toc153675504"/>
+      <w:bookmarkStart w:id="6" w:name="_Toc153675738"/>
+      <w:bookmarkStart w:id="7" w:name="_Toc158024867"/>
+      <w:r>
+        <w:rPr>
+          <w:noProof/>
+        </w:rPr>
+        <w:drawing>
+          <wp:inline distT="0" distB="0" distL="0" distR="0" wp14:anchorId="52272869" wp14:editId="43462A7F">
+            <wp:extent cx="1181100" cy="628650"/>
+            <wp:effectExtent l="19050" t="0" r="0" b="0"/>
+            <wp:docPr id="1" name="Imagem 1" descr="IFcurvas21"/>
+            <wp:cNvGraphicFramePr>
+              <a:graphicFrameLocks xmlns:a="http://schemas.openxmlformats.org/drawingml/2006/main" noChangeAspect="1"/>
+            </wp:cNvGraphicFramePr>
+            <a:graphic xmlns:a="http://schemas.openxmlformats.org/drawingml/2006/main">
+              <a:graphicData uri="http://schemas.openxmlformats.org/drawingml/2006/picture">
+                <pic:pic xmlns:pic="http://schemas.openxmlformats.org/drawingml/2006/picture">
+                  <pic:nvPicPr>
+                    <pic:cNvPr id="0" name="Picture 1" descr="IFcurvas21"/>
+                    <pic:cNvPicPr>
+                      <a:picLocks noChangeAspect="1" noChangeArrowheads="1"/>
+                    </pic:cNvPicPr>
+                  </pic:nvPicPr>
+                  <pic:blipFill>
+                    <a:blip r:embed="rId5" cstate="print"/>
+                    <a:srcRect/>
+                    <a:stretch>
+                      <a:fillRect/>
+                    </a:stretch>
+                  </pic:blipFill>
+                  <pic:spPr bwMode="auto">
+                    <a:xfrm>
+                      <a:off x="0" y="0"/>
+                      <a:ext cx="1181100" cy="628650"/>
+                    </a:xfrm>
+                    <a:prstGeom prst="rect">
+                      <a:avLst/>
+                    </a:prstGeom>
+                    <a:noFill/>
+                    <a:ln w="9525">
+                      <a:noFill/>
+                      <a:miter lim="800000"/>
+                      <a:headEnd/>
+                      <a:tailEnd/>
+                    </a:ln>
+                  </pic:spPr>
+                </pic:pic>
+              </a:graphicData>
+            </a:graphic>
+          </wp:inline>
+        </w:drawing>
+      </w:r>
+    </w:p>
+    <w:p>
+      <w:pPr>
+        <w:pStyle w:val="Corpodetexto"/>
+        <w:spacing w:line="240" w:lineRule="auto"/>
+        <w:jc w:val="center"/>
+      </w:pPr>
+    </w:p>
+    <w:p>
+      <w:pPr>
+        <w:pStyle w:val="Corpodetexto"/>
+        <w:spacing w:line="240" w:lineRule="auto"/>
+        <w:jc w:val="center"/>
+        <w:rPr>
+          <w:bCs/>
+          <w:sz w:val="32"/>
+          <w:szCs w:val="36"/>
+        </w:rPr>
+      </w:pPr>
+      <w:r>
+        <w:rPr>
+          <w:bCs/>
+          <w:sz w:val="32"/>
+          <w:szCs w:val="36"/>
+        </w:rPr>
+        <w:t>INSTITUTO FEDERAL NORTE DE MINAS GERAIS</w:t>
+      </w:r>
+    </w:p>
+    <w:p>
+      <w:pPr>
+        <w:pStyle w:val="Corpodetexto"/>
+        <w:spacing w:line="240" w:lineRule="auto"/>
+        <w:jc w:val="center"/>
+        <w:rPr>
+          <w:bCs/>
+          <w:sz w:val="32"/>
+          <w:szCs w:val="36"/>
+        </w:rPr>
+      </w:pPr>
+      <w:r>
+        <w:rPr>
+          <w:bCs/>
+          <w:i/>
+          <w:sz w:val="32"/>
+          <w:szCs w:val="36"/>
+        </w:rPr>
+        <w:t>CAMPUS</w:t>
+      </w:r>
+      <w:r>
+        <w:rPr>
+          <w:bCs/>
+          <w:sz w:val="32"/>
+          <w:szCs w:val="36"/>
+        </w:rPr>
+        <w:t xml:space="preserve"> PIRAPORA – IFNMG</w:t>
+      </w:r>
+    </w:p>
+    <w:p>
+      <w:pPr>
+        <w:pStyle w:val="Corpodetexto"/>
+        <w:spacing w:line="240" w:lineRule="auto"/>
+        <w:jc w:val="center"/>
+        <w:rPr>
+          <w:bCs/>
+          <w:sz w:val="32"/>
+          <w:szCs w:val="36"/>
+        </w:rPr>
+      </w:pPr>
+      <w:r>
+        <w:rPr>
+          <w:bCs/>
+          <w:sz w:val="32"/>
+          <w:szCs w:val="36"/>
+        </w:rPr>
+        <w:t xml:space="preserve">Sistemas de Informação </w:t>
+      </w:r>
+      <w:r>
+        <w:rPr>
+          <w:bCs/>
+          <w:sz w:val="32"/>
+          <w:szCs w:val="36"/>
+        </w:rPr>
+        <w:t>5</w:t>
+      </w:r>
+      <w:r>
+        <w:rPr>
+          <w:bCs/>
+          <w:sz w:val="32"/>
+          <w:szCs w:val="36"/>
+        </w:rPr>
+        <w:t xml:space="preserve">˚ </w:t>
+      </w:r>
+      <w:proofErr w:type="spellStart"/>
+      <w:r>
+        <w:rPr>
+          <w:bCs/>
+          <w:sz w:val="32"/>
+          <w:szCs w:val="36"/>
+        </w:rPr>
+        <w:t>Periodo</w:t>
+      </w:r>
+      <w:proofErr w:type="spellEnd"/>
+    </w:p>
+    <w:p>
+      <w:pPr>
+        <w:spacing w:line="240" w:lineRule="auto"/>
+        <w:jc w:val="center"/>
+      </w:pPr>
+    </w:p>
+    <w:p>
+      <w:pPr>
+        <w:spacing w:line="240" w:lineRule="auto"/>
+        <w:jc w:val="center"/>
+      </w:pPr>
+    </w:p>
+    <w:p>
+      <w:pPr>
+        <w:spacing w:line="240" w:lineRule="auto"/>
+        <w:jc w:val="center"/>
+      </w:pPr>
+    </w:p>
+    <w:p>
+      <w:pPr>
+        <w:spacing w:line="240" w:lineRule="auto"/>
+        <w:jc w:val="center"/>
+        <w:rPr>
+          <w:b/>
+        </w:rPr>
+      </w:pPr>
+    </w:p>
+    <w:p>
+      <w:pPr>
+        <w:spacing w:line="240" w:lineRule="auto"/>
+        <w:rPr>
+          <w:b/>
+        </w:rPr>
+      </w:pPr>
+    </w:p>
+    <w:p>
+      <w:pPr>
+        <w:spacing w:line="240" w:lineRule="auto"/>
+        <w:rPr>
+          <w:b/>
+        </w:rPr>
+      </w:pPr>
+    </w:p>
+    <w:p>
+      <w:pPr>
+        <w:spacing w:line="240" w:lineRule="auto"/>
+        <w:jc w:val="center"/>
+        <w:rPr>
+          <w:b/>
+          <w:sz w:val="36"/>
+          <w:szCs w:val="36"/>
+        </w:rPr>
+      </w:pPr>
+      <w:r>
+        <w:rPr>
+          <w:b/>
+          <w:sz w:val="36"/>
+          <w:szCs w:val="36"/>
+        </w:rPr>
+        <w:t xml:space="preserve">Engenharia de </w:t>
+      </w:r>
+      <w:r>
+        <w:rPr>
+          <w:b/>
+          <w:sz w:val="36"/>
+          <w:szCs w:val="36"/>
+        </w:rPr>
+        <w:t>Software II</w:t>
+      </w:r>
+    </w:p>
+    <w:p>
+      <w:pPr>
+        <w:pStyle w:val="PargrafodaLista"/>
+        <w:numPr>
+          <w:ilvl w:val="0"/>
+          <w:numId w:val="1"/>
+        </w:numPr>
+        <w:jc w:val="center"/>
+        <w:rPr>
+          <w:b/>
+          <w:sz w:val="36"/>
+          <w:szCs w:val="36"/>
+        </w:rPr>
+      </w:pPr>
+      <w:r>
+        <w:rPr>
+          <w:b/>
+          <w:sz w:val="36"/>
+          <w:szCs w:val="36"/>
+        </w:rPr>
+        <w:t>Controle de versões/</w:t>
+      </w:r>
+      <w:proofErr w:type="spellStart"/>
+      <w:r>
+        <w:rPr>
+          <w:b/>
+          <w:sz w:val="36"/>
+          <w:szCs w:val="36"/>
+        </w:rPr>
+        <w:t>Git</w:t>
+      </w:r>
+      <w:proofErr w:type="spellEnd"/>
+    </w:p>
+    <w:p>
+      <w:pPr>
+        <w:spacing w:line="240" w:lineRule="auto"/>
+        <w:jc w:val="center"/>
+        <w:rPr>
+          <w:b/>
+          <w:sz w:val="36"/>
+          <w:szCs w:val="36"/>
+        </w:rPr>
+      </w:pPr>
+    </w:p>
+    <w:p>
+      <w:pPr>
+        <w:spacing w:line="240" w:lineRule="auto"/>
+        <w:jc w:val="right"/>
+        <w:rPr>
+          <w:b/>
+          <w:sz w:val="36"/>
+          <w:szCs w:val="36"/>
+        </w:rPr>
+      </w:pPr>
+      <w:proofErr w:type="spellStart"/>
+      <w:r>
+        <w:rPr>
+          <w:sz w:val="28"/>
+          <w:szCs w:val="28"/>
+        </w:rPr>
+        <w:t>Rennan</w:t>
+      </w:r>
+      <w:proofErr w:type="spellEnd"/>
+      <w:r>
+        <w:rPr>
+          <w:sz w:val="28"/>
+          <w:szCs w:val="28"/>
+        </w:rPr>
+        <w:t xml:space="preserve"> Alves </w:t>
+      </w:r>
+    </w:p>
+    <w:p>
+      <w:pPr>
+        <w:spacing w:line="240" w:lineRule="auto"/>
+        <w:jc w:val="center"/>
+        <w:rPr>
+          <w:b/>
+          <w:sz w:val="28"/>
+        </w:rPr>
+      </w:pPr>
+    </w:p>
+    <w:p>
+      <w:pPr>
+        <w:spacing w:line="240" w:lineRule="auto"/>
+        <w:rPr>
+          <w:sz w:val="28"/>
+          <w:szCs w:val="28"/>
+        </w:rPr>
+      </w:pPr>
+    </w:p>
+    <w:p>
+      <w:pPr>
+        <w:spacing w:line="240" w:lineRule="auto"/>
+        <w:ind w:left="-851"/>
+        <w:jc w:val="center"/>
+        <w:rPr>
+          <w:sz w:val="28"/>
+          <w:szCs w:val="28"/>
+        </w:rPr>
+      </w:pPr>
+      <w:r>
+        <w:rPr>
+          <w:sz w:val="28"/>
+          <w:szCs w:val="28"/>
+        </w:rPr>
+        <w:t>Janaína Azevedo Lucena</w:t>
+      </w:r>
+    </w:p>
+    <w:p>
+      <w:pPr>
+        <w:spacing w:line="240" w:lineRule="auto"/>
+      </w:pPr>
+    </w:p>
+    <w:p>
+      <w:pPr>
+        <w:pStyle w:val="Ttulo1"/>
+        <w:jc w:val="center"/>
+        <w:rPr>
+          <w:b w:val="0"/>
+          <w:bCs w:val="0"/>
+          <w:sz w:val="28"/>
+          <w:szCs w:val="28"/>
+        </w:rPr>
+      </w:pPr>
+    </w:p>
+    <w:p>
+      <w:pPr>
+        <w:pStyle w:val="Ttulo1"/>
+        <w:jc w:val="center"/>
+        <w:rPr>
+          <w:b w:val="0"/>
+          <w:bCs w:val="0"/>
+          <w:sz w:val="28"/>
+          <w:szCs w:val="28"/>
+        </w:rPr>
+      </w:pPr>
+    </w:p>
+    <w:p>
+      <w:pPr>
+        <w:pStyle w:val="Ttulo1"/>
+        <w:jc w:val="center"/>
+        <w:rPr>
+          <w:b w:val="0"/>
+          <w:bCs w:val="0"/>
+          <w:sz w:val="28"/>
+          <w:szCs w:val="28"/>
+        </w:rPr>
+      </w:pPr>
+    </w:p>
+    <w:p>
+      <w:pPr>
+        <w:pStyle w:val="Ttulo1"/>
+        <w:rPr>
+          <w:b w:val="0"/>
+          <w:bCs w:val="0"/>
+          <w:sz w:val="28"/>
+          <w:szCs w:val="28"/>
+        </w:rPr>
+      </w:pPr>
+    </w:p>
+    <w:p>
+      <w:pPr>
+        <w:pStyle w:val="Ttulo1"/>
+        <w:jc w:val="center"/>
+        <w:rPr>
+          <w:b w:val="0"/>
+          <w:bCs w:val="0"/>
+          <w:sz w:val="28"/>
+          <w:szCs w:val="28"/>
+        </w:rPr>
+      </w:pPr>
+    </w:p>
+    <w:p>
+      <w:pPr>
+        <w:pStyle w:val="Ttulo1"/>
+        <w:jc w:val="center"/>
+        <w:rPr>
+          <w:b w:val="0"/>
+          <w:bCs w:val="0"/>
+          <w:sz w:val="28"/>
+          <w:szCs w:val="28"/>
+        </w:rPr>
+      </w:pPr>
+    </w:p>
+    <w:p>
+      <w:pPr>
+        <w:pStyle w:val="Ttulo1"/>
+        <w:jc w:val="center"/>
+        <w:rPr>
+          <w:b w:val="0"/>
+          <w:bCs w:val="0"/>
+          <w:sz w:val="28"/>
+          <w:szCs w:val="28"/>
+        </w:rPr>
+      </w:pPr>
+    </w:p>
+    <w:p>
+      <w:pPr>
+        <w:pStyle w:val="Ttulo1"/>
+        <w:jc w:val="center"/>
+        <w:rPr>
+          <w:b w:val="0"/>
+          <w:bCs w:val="0"/>
+          <w:sz w:val="28"/>
+          <w:szCs w:val="28"/>
+        </w:rPr>
+      </w:pPr>
+    </w:p>
+    <w:p>
+      <w:pPr>
+        <w:pStyle w:val="Ttulo1"/>
+        <w:jc w:val="center"/>
+        <w:rPr>
+          <w:b w:val="0"/>
+          <w:bCs w:val="0"/>
+          <w:sz w:val="28"/>
+          <w:szCs w:val="28"/>
+        </w:rPr>
+      </w:pPr>
+    </w:p>
+    <w:p>
+      <w:pPr>
+        <w:pStyle w:val="Ttulo1"/>
+        <w:jc w:val="center"/>
+        <w:rPr>
+          <w:b w:val="0"/>
+          <w:bCs w:val="0"/>
+          <w:sz w:val="28"/>
+          <w:szCs w:val="28"/>
+        </w:rPr>
+      </w:pPr>
+    </w:p>
+    <w:p>
+      <w:pPr>
+        <w:pStyle w:val="Ttulo1"/>
+        <w:jc w:val="center"/>
+        <w:rPr>
+          <w:b w:val="0"/>
+          <w:bCs w:val="0"/>
+          <w:sz w:val="28"/>
+          <w:szCs w:val="28"/>
+        </w:rPr>
+      </w:pPr>
+    </w:p>
+    <w:p>
+      <w:pPr>
+        <w:pStyle w:val="Ttulo1"/>
+        <w:jc w:val="center"/>
+        <w:rPr>
+          <w:b w:val="0"/>
+          <w:bCs w:val="0"/>
+          <w:sz w:val="28"/>
+          <w:szCs w:val="28"/>
+        </w:rPr>
+      </w:pPr>
+    </w:p>
+    <w:p>
+      <w:pPr>
+        <w:pStyle w:val="Ttulo1"/>
+        <w:jc w:val="center"/>
+        <w:rPr>
+          <w:b w:val="0"/>
+          <w:bCs w:val="0"/>
+          <w:sz w:val="28"/>
+          <w:szCs w:val="28"/>
+        </w:rPr>
+      </w:pPr>
+    </w:p>
+    <w:p>
+      <w:pPr>
+        <w:pStyle w:val="Ttulo1"/>
+        <w:rPr>
+          <w:b w:val="0"/>
+          <w:bCs w:val="0"/>
+          <w:sz w:val="28"/>
+          <w:szCs w:val="28"/>
+        </w:rPr>
+      </w:pPr>
+      <w:r>
+        <w:rPr>
+          <w:b w:val="0"/>
+          <w:bCs w:val="0"/>
+          <w:sz w:val="28"/>
+          <w:szCs w:val="28"/>
+        </w:rPr>
+        <w:t xml:space="preserve">                                              </w:t>
+      </w:r>
+      <w:r>
+        <w:rPr>
+          <w:b w:val="0"/>
+          <w:bCs w:val="0"/>
+          <w:sz w:val="28"/>
+          <w:szCs w:val="28"/>
+        </w:rPr>
+        <w:t>PIRAPORA - MG</w:t>
+      </w:r>
+    </w:p>
+    <w:bookmarkEnd w:id="0"/>
+    <w:bookmarkEnd w:id="1"/>
+    <w:bookmarkEnd w:id="2"/>
+    <w:bookmarkEnd w:id="3"/>
+    <w:bookmarkEnd w:id="4"/>
+    <w:bookmarkEnd w:id="5"/>
+    <w:bookmarkEnd w:id="6"/>
+    <w:bookmarkEnd w:id="7"/>
+    <w:p>
+      <w:pPr>
+        <w:spacing w:line="240" w:lineRule="auto"/>
+        <w:jc w:val="center"/>
+        <w:rPr>
+          <w:sz w:val="28"/>
+          <w:szCs w:val="28"/>
+        </w:rPr>
+      </w:pPr>
+      <w:r>
+        <w:rPr>
+          <w:sz w:val="28"/>
+          <w:szCs w:val="28"/>
+        </w:rPr>
+        <w:t>A</w:t>
+      </w:r>
+      <w:r>
+        <w:rPr>
+          <w:sz w:val="28"/>
+          <w:szCs w:val="28"/>
+        </w:rPr>
+        <w:t>gosto</w:t>
+      </w:r>
+      <w:r>
+        <w:rPr>
+          <w:sz w:val="28"/>
+          <w:szCs w:val="28"/>
+        </w:rPr>
+        <w:t>/</w:t>
+      </w:r>
+      <w:r>
+        <w:rPr>
+          <w:sz w:val="28"/>
+          <w:szCs w:val="28"/>
+        </w:rPr>
+        <w:t>2021</w:t>
+      </w:r>
+    </w:p>
+    <w:p>
+      <w:pPr>
         <w:spacing w:line="360" w:lineRule="auto"/>
         <w:jc w:val="both"/>
         <w:rPr>
@@ -14,8 +594,9 @@
           <w:szCs w:val="28"/>
         </w:rPr>
       </w:pPr>
-      <w:proofErr w:type="spellStart"/>
-      <w:r>
+    </w:p>
+    <w:p>
+      <w:pPr>
         <w:rPr>
           <w:rFonts w:ascii="Arial" w:hAnsi="Arial" w:cs="Arial"/>
           <w:b/>
@@ -23,19 +604,7 @@
           <w:sz w:val="28"/>
           <w:szCs w:val="28"/>
         </w:rPr>
-        <w:t>Git</w:t>
-      </w:r>
-      <w:proofErr w:type="spellEnd"/>
-      <w:r>
-        <w:rPr>
-          <w:rFonts w:ascii="Arial" w:hAnsi="Arial" w:cs="Arial"/>
-          <w:b/>
-          <w:bCs/>
-          <w:sz w:val="28"/>
-          <w:szCs w:val="28"/>
-        </w:rPr>
-        <w:t>:</w:t>
-      </w:r>
+      </w:pPr>
     </w:p>
     <w:p>
       <w:pPr>
@@ -43,24 +612,20 @@
         <w:jc w:val="both"/>
         <w:rPr>
           <w:rFonts w:ascii="Arial" w:hAnsi="Arial" w:cs="Arial"/>
-          <w:sz w:val="24"/>
-          <w:szCs w:val="24"/>
-        </w:rPr>
-      </w:pPr>
-      <w:r>
-        <w:rPr>
-          <w:rFonts w:ascii="Arial" w:hAnsi="Arial" w:cs="Arial"/>
-          <w:sz w:val="24"/>
-          <w:szCs w:val="24"/>
-        </w:rPr>
-        <w:t xml:space="preserve">O </w:t>
-      </w:r>
-      <w:proofErr w:type="spellStart"/>
-      <w:r>
-        <w:rPr>
-          <w:rFonts w:ascii="Arial" w:hAnsi="Arial" w:cs="Arial"/>
-          <w:sz w:val="24"/>
-          <w:szCs w:val="24"/>
+          <w:b/>
+          <w:bCs/>
+          <w:sz w:val="28"/>
+          <w:szCs w:val="28"/>
+        </w:rPr>
+      </w:pPr>
+      <w:proofErr w:type="spellStart"/>
+      <w:r>
+        <w:rPr>
+          <w:rFonts w:ascii="Arial" w:hAnsi="Arial" w:cs="Arial"/>
+          <w:b/>
+          <w:bCs/>
+          <w:sz w:val="28"/>
+          <w:szCs w:val="28"/>
         </w:rPr>
         <w:t>Git</w:t>
       </w:r>
@@ -68,46 +633,12 @@
       <w:r>
         <w:rPr>
           <w:rFonts w:ascii="Arial" w:hAnsi="Arial" w:cs="Arial"/>
-          <w:sz w:val="24"/>
-          <w:szCs w:val="24"/>
-        </w:rPr>
-        <w:t xml:space="preserve"> é um dos sistemas de controle de versão de arquivos, e nele nos permite desenvolver projetos no qual diversas pessoas podem contribuir simultaneamente, editando e criando novos arquivos sem o risco de suas alterações serem sobrescritas. Uma das principais </w:t>
-      </w:r>
-      <w:proofErr w:type="gramStart"/>
-      <w:r>
-        <w:rPr>
-          <w:rFonts w:ascii="Arial" w:hAnsi="Arial" w:cs="Arial"/>
-          <w:sz w:val="24"/>
-          <w:szCs w:val="24"/>
-        </w:rPr>
-        <w:t>aplicações  que</w:t>
-      </w:r>
-      <w:proofErr w:type="gramEnd"/>
-      <w:r>
-        <w:rPr>
-          <w:rFonts w:ascii="Arial" w:hAnsi="Arial" w:cs="Arial"/>
-          <w:sz w:val="24"/>
-          <w:szCs w:val="24"/>
-        </w:rPr>
-        <w:t xml:space="preserve"> possui o </w:t>
-      </w:r>
-      <w:proofErr w:type="spellStart"/>
-      <w:r>
-        <w:rPr>
-          <w:rFonts w:ascii="Arial" w:hAnsi="Arial" w:cs="Arial"/>
-          <w:sz w:val="24"/>
-          <w:szCs w:val="24"/>
-        </w:rPr>
-        <w:t>Git</w:t>
-      </w:r>
-      <w:proofErr w:type="spellEnd"/>
-      <w:r>
-        <w:rPr>
-          <w:rFonts w:ascii="Arial" w:hAnsi="Arial" w:cs="Arial"/>
-          <w:sz w:val="24"/>
-          <w:szCs w:val="24"/>
-        </w:rPr>
-        <w:t xml:space="preserve"> é esta, na qual permite que um arquivo possa ser editado ao mesmo tempo por pessoas diferentes.</w:t>
+          <w:b/>
+          <w:bCs/>
+          <w:sz w:val="28"/>
+          <w:szCs w:val="28"/>
+        </w:rPr>
+        <w:t>:</w:t>
       </w:r>
     </w:p>
     <w:p>
@@ -116,12 +647,54 @@
         <w:jc w:val="both"/>
         <w:rPr>
           <w:rFonts w:ascii="Arial" w:hAnsi="Arial" w:cs="Arial"/>
-          <w:b/>
-          <w:bCs/>
-          <w:sz w:val="24"/>
-          <w:szCs w:val="24"/>
-        </w:rPr>
-      </w:pPr>
+          <w:sz w:val="24"/>
+          <w:szCs w:val="24"/>
+        </w:rPr>
+      </w:pPr>
+      <w:r>
+        <w:rPr>
+          <w:rFonts w:ascii="Arial" w:hAnsi="Arial" w:cs="Arial"/>
+          <w:sz w:val="24"/>
+          <w:szCs w:val="24"/>
+        </w:rPr>
+        <w:t xml:space="preserve">O </w:t>
+      </w:r>
+      <w:proofErr w:type="spellStart"/>
+      <w:r>
+        <w:rPr>
+          <w:rFonts w:ascii="Arial" w:hAnsi="Arial" w:cs="Arial"/>
+          <w:sz w:val="24"/>
+          <w:szCs w:val="24"/>
+        </w:rPr>
+        <w:t>Git</w:t>
+      </w:r>
+      <w:proofErr w:type="spellEnd"/>
+      <w:r>
+        <w:rPr>
+          <w:rFonts w:ascii="Arial" w:hAnsi="Arial" w:cs="Arial"/>
+          <w:sz w:val="24"/>
+          <w:szCs w:val="24"/>
+        </w:rPr>
+        <w:t xml:space="preserve"> é um dos sistemas de controle de versão de arquivos, e nele nos permite desenvolver projetos no qual diversas pessoas podem contribuir simultaneamente, editando e criando novos arquivos sem o risco de suas alterações serem sobrescritas. Uma das principais aplicações  que possui o </w:t>
+      </w:r>
+      <w:proofErr w:type="spellStart"/>
+      <w:r>
+        <w:rPr>
+          <w:rFonts w:ascii="Arial" w:hAnsi="Arial" w:cs="Arial"/>
+          <w:sz w:val="24"/>
+          <w:szCs w:val="24"/>
+        </w:rPr>
+        <w:t>Git</w:t>
+      </w:r>
+      <w:proofErr w:type="spellEnd"/>
+      <w:r>
+        <w:rPr>
+          <w:rFonts w:ascii="Arial" w:hAnsi="Arial" w:cs="Arial"/>
+          <w:sz w:val="24"/>
+          <w:szCs w:val="24"/>
+        </w:rPr>
+        <w:t xml:space="preserve"> é esta, na qual permite que um arquivo possa ser editado ao mesmo tempo por pessoas diferentes.</w:t>
+      </w:r>
     </w:p>
     <w:p>
       <w:pPr>
@@ -131,20 +704,10 @@
           <w:rFonts w:ascii="Arial" w:hAnsi="Arial" w:cs="Arial"/>
           <w:b/>
           <w:bCs/>
-          <w:sz w:val="28"/>
-          <w:szCs w:val="28"/>
-        </w:rPr>
-      </w:pPr>
-      <w:r>
-        <w:rPr>
-          <w:rFonts w:ascii="Arial" w:hAnsi="Arial" w:cs="Arial"/>
-          <w:b/>
-          <w:bCs/>
-          <w:sz w:val="28"/>
-          <w:szCs w:val="28"/>
-        </w:rPr>
-        <w:t>GitHub:</w:t>
-      </w:r>
+          <w:sz w:val="24"/>
+          <w:szCs w:val="24"/>
+        </w:rPr>
+      </w:pPr>
     </w:p>
     <w:p>
       <w:pPr>
@@ -152,6 +715,29 @@
         <w:jc w:val="both"/>
         <w:rPr>
           <w:rFonts w:ascii="Arial" w:hAnsi="Arial" w:cs="Arial"/>
+          <w:b/>
+          <w:bCs/>
+          <w:sz w:val="28"/>
+          <w:szCs w:val="28"/>
+        </w:rPr>
+      </w:pPr>
+      <w:r>
+        <w:rPr>
+          <w:rFonts w:ascii="Arial" w:hAnsi="Arial" w:cs="Arial"/>
+          <w:b/>
+          <w:bCs/>
+          <w:sz w:val="28"/>
+          <w:szCs w:val="28"/>
+        </w:rPr>
+        <w:t>GitHub:</w:t>
+      </w:r>
+    </w:p>
+    <w:p>
+      <w:pPr>
+        <w:spacing w:line="360" w:lineRule="auto"/>
+        <w:jc w:val="both"/>
+        <w:rPr>
+          <w:rFonts w:ascii="Arial" w:hAnsi="Arial" w:cs="Arial"/>
           <w:sz w:val="24"/>
           <w:szCs w:val="24"/>
         </w:rPr>
@@ -199,6 +785,815 @@
           <w:szCs w:val="24"/>
         </w:rPr>
         <w:t>, e nos permite acompanhar através de novas versões e contribuir informando bugs e ate mesmo enviando o código e correções.</w:t>
+      </w:r>
+    </w:p>
+    <w:p>
+      <w:pPr>
+        <w:spacing w:line="360" w:lineRule="auto"/>
+        <w:jc w:val="both"/>
+        <w:rPr>
+          <w:rFonts w:ascii="Arial" w:hAnsi="Arial" w:cs="Arial"/>
+          <w:sz w:val="24"/>
+          <w:szCs w:val="24"/>
+        </w:rPr>
+      </w:pPr>
+    </w:p>
+    <w:p>
+      <w:pPr>
+        <w:spacing w:line="360" w:lineRule="auto"/>
+        <w:jc w:val="both"/>
+        <w:rPr>
+          <w:rFonts w:ascii="Arial" w:hAnsi="Arial" w:cs="Arial"/>
+          <w:b/>
+          <w:bCs/>
+          <w:sz w:val="28"/>
+          <w:szCs w:val="28"/>
+        </w:rPr>
+      </w:pPr>
+      <w:r>
+        <w:rPr>
+          <w:rFonts w:ascii="Arial" w:hAnsi="Arial" w:cs="Arial"/>
+          <w:b/>
+          <w:bCs/>
+          <w:sz w:val="28"/>
+          <w:szCs w:val="28"/>
+        </w:rPr>
+        <w:t>Controle de versões:</w:t>
+      </w:r>
+    </w:p>
+    <w:p>
+      <w:pPr>
+        <w:spacing w:line="360" w:lineRule="auto"/>
+        <w:jc w:val="both"/>
+        <w:rPr>
+          <w:rFonts w:ascii="Arial" w:hAnsi="Arial" w:cs="Arial"/>
+          <w:sz w:val="24"/>
+          <w:szCs w:val="24"/>
+        </w:rPr>
+      </w:pPr>
+      <w:r>
+        <w:rPr>
+          <w:rFonts w:ascii="Arial" w:hAnsi="Arial" w:cs="Arial"/>
+          <w:sz w:val="24"/>
+          <w:szCs w:val="24"/>
+        </w:rPr>
+        <w:t>O controle de versões nada mais é que, um sistema que registra alterações em um arquivo ou conjunto de arquivos ao longo do tempo para que você possa lembrar versões específicas mais tarde. Qualquer arquivo pode ser utilizado para fazer um controle de versão.</w:t>
+      </w:r>
+    </w:p>
+    <w:p>
+      <w:pPr>
+        <w:spacing w:line="360" w:lineRule="auto"/>
+        <w:jc w:val="both"/>
+        <w:rPr>
+          <w:rFonts w:ascii="Arial" w:hAnsi="Arial" w:cs="Arial"/>
+          <w:sz w:val="24"/>
+          <w:szCs w:val="24"/>
+        </w:rPr>
+      </w:pPr>
+    </w:p>
+    <w:p>
+      <w:pPr>
+        <w:spacing w:line="360" w:lineRule="auto"/>
+        <w:jc w:val="both"/>
+        <w:rPr>
+          <w:rFonts w:ascii="Arial" w:hAnsi="Arial" w:cs="Arial"/>
+          <w:b/>
+          <w:bCs/>
+          <w:sz w:val="28"/>
+          <w:szCs w:val="28"/>
+        </w:rPr>
+      </w:pPr>
+    </w:p>
+    <w:p>
+      <w:pPr>
+        <w:spacing w:line="360" w:lineRule="auto"/>
+        <w:jc w:val="both"/>
+        <w:rPr>
+          <w:rFonts w:ascii="Arial" w:hAnsi="Arial" w:cs="Arial"/>
+          <w:b/>
+          <w:bCs/>
+          <w:sz w:val="28"/>
+          <w:szCs w:val="28"/>
+        </w:rPr>
+      </w:pPr>
+    </w:p>
+    <w:p>
+      <w:pPr>
+        <w:spacing w:line="360" w:lineRule="auto"/>
+        <w:jc w:val="both"/>
+        <w:rPr>
+          <w:rFonts w:ascii="Arial" w:hAnsi="Arial" w:cs="Arial"/>
+          <w:b/>
+          <w:bCs/>
+          <w:sz w:val="28"/>
+          <w:szCs w:val="28"/>
+        </w:rPr>
+      </w:pPr>
+      <w:r>
+        <w:rPr>
+          <w:rFonts w:ascii="Arial" w:hAnsi="Arial" w:cs="Arial"/>
+          <w:b/>
+          <w:bCs/>
+          <w:sz w:val="28"/>
+          <w:szCs w:val="28"/>
+        </w:rPr>
+        <w:lastRenderedPageBreak/>
+        <w:t xml:space="preserve">Como fazer um </w:t>
+      </w:r>
+      <w:proofErr w:type="spellStart"/>
+      <w:r>
+        <w:rPr>
+          <w:rFonts w:ascii="Arial" w:hAnsi="Arial" w:cs="Arial"/>
+          <w:b/>
+          <w:bCs/>
+          <w:sz w:val="28"/>
+          <w:szCs w:val="28"/>
+        </w:rPr>
+        <w:t>Git</w:t>
+      </w:r>
+      <w:proofErr w:type="spellEnd"/>
+      <w:r>
+        <w:rPr>
+          <w:rFonts w:ascii="Arial" w:hAnsi="Arial" w:cs="Arial"/>
+          <w:b/>
+          <w:bCs/>
+          <w:sz w:val="28"/>
+          <w:szCs w:val="28"/>
+        </w:rPr>
+        <w:t xml:space="preserve"> e enviar para o GitHub fazendo controle de versões:</w:t>
+      </w:r>
+    </w:p>
+    <w:p>
+      <w:pPr>
+        <w:spacing w:line="360" w:lineRule="auto"/>
+        <w:jc w:val="both"/>
+        <w:rPr>
+          <w:rFonts w:ascii="Arial" w:hAnsi="Arial" w:cs="Arial"/>
+          <w:sz w:val="24"/>
+          <w:szCs w:val="24"/>
+        </w:rPr>
+      </w:pPr>
+      <w:r>
+        <w:rPr>
+          <w:rFonts w:ascii="Arial" w:hAnsi="Arial" w:cs="Arial"/>
+          <w:sz w:val="24"/>
+          <w:szCs w:val="24"/>
+        </w:rPr>
+        <w:t xml:space="preserve">Primeiramente será necessário a instalação do </w:t>
+      </w:r>
+      <w:proofErr w:type="spellStart"/>
+      <w:r>
+        <w:rPr>
+          <w:rFonts w:ascii="Arial" w:hAnsi="Arial" w:cs="Arial"/>
+          <w:sz w:val="24"/>
+          <w:szCs w:val="24"/>
+        </w:rPr>
+        <w:t>Git</w:t>
+      </w:r>
+      <w:proofErr w:type="spellEnd"/>
+      <w:r>
+        <w:rPr>
+          <w:rFonts w:ascii="Arial" w:hAnsi="Arial" w:cs="Arial"/>
+          <w:sz w:val="24"/>
+          <w:szCs w:val="24"/>
+        </w:rPr>
+        <w:t xml:space="preserve"> em seu computador</w:t>
+      </w:r>
+      <w:r>
+        <w:rPr>
+          <w:rFonts w:ascii="Arial" w:hAnsi="Arial" w:cs="Arial"/>
+          <w:sz w:val="24"/>
+          <w:szCs w:val="24"/>
+        </w:rPr>
+        <w:t xml:space="preserve"> e também que crie uma conta no site da GitHub</w:t>
+      </w:r>
+      <w:r>
+        <w:rPr>
+          <w:rFonts w:ascii="Arial" w:hAnsi="Arial" w:cs="Arial"/>
+          <w:sz w:val="24"/>
+          <w:szCs w:val="24"/>
+        </w:rPr>
+        <w:t>. Logo após a instalação é necessário que crie uma pasta com o seu projeto e adicione ele lá dentro, relembrando que qualquer arquivo pode ser utilizado.</w:t>
+      </w:r>
+    </w:p>
+    <w:p>
+      <w:pPr>
+        <w:spacing w:line="360" w:lineRule="auto"/>
+        <w:jc w:val="both"/>
+        <w:rPr>
+          <w:rFonts w:ascii="Arial" w:hAnsi="Arial" w:cs="Arial"/>
+          <w:sz w:val="24"/>
+          <w:szCs w:val="24"/>
+        </w:rPr>
+      </w:pPr>
+      <w:r>
+        <w:rPr>
+          <w:rFonts w:ascii="Arial" w:hAnsi="Arial" w:cs="Arial"/>
+          <w:sz w:val="24"/>
+          <w:szCs w:val="24"/>
+        </w:rPr>
+        <w:t>Assim que criado seu projeto você irá fazer uma primeira alteração nele e vá em salvar. Feito isso dentro da pasta onde encontra seu arquivo segure a tecla: SHIFT + Botão direito do mouse e clique em “</w:t>
+      </w:r>
+      <w:proofErr w:type="spellStart"/>
+      <w:r>
+        <w:rPr>
+          <w:rFonts w:ascii="Arial" w:hAnsi="Arial" w:cs="Arial"/>
+          <w:sz w:val="24"/>
+          <w:szCs w:val="24"/>
+        </w:rPr>
+        <w:t>Git</w:t>
+      </w:r>
+      <w:proofErr w:type="spellEnd"/>
+      <w:r>
+        <w:rPr>
+          <w:rFonts w:ascii="Arial" w:hAnsi="Arial" w:cs="Arial"/>
+          <w:sz w:val="24"/>
+          <w:szCs w:val="24"/>
+        </w:rPr>
+        <w:t xml:space="preserve"> </w:t>
+      </w:r>
+      <w:proofErr w:type="spellStart"/>
+      <w:r>
+        <w:rPr>
+          <w:rFonts w:ascii="Arial" w:hAnsi="Arial" w:cs="Arial"/>
+          <w:sz w:val="24"/>
+          <w:szCs w:val="24"/>
+        </w:rPr>
+        <w:t>Bash</w:t>
+      </w:r>
+      <w:proofErr w:type="spellEnd"/>
+      <w:r>
+        <w:rPr>
+          <w:rFonts w:ascii="Arial" w:hAnsi="Arial" w:cs="Arial"/>
+          <w:sz w:val="24"/>
+          <w:szCs w:val="24"/>
+        </w:rPr>
+        <w:t xml:space="preserve"> </w:t>
+      </w:r>
+      <w:proofErr w:type="spellStart"/>
+      <w:r>
+        <w:rPr>
+          <w:rFonts w:ascii="Arial" w:hAnsi="Arial" w:cs="Arial"/>
+          <w:sz w:val="24"/>
+          <w:szCs w:val="24"/>
+        </w:rPr>
+        <w:t>Here</w:t>
+      </w:r>
+      <w:proofErr w:type="spellEnd"/>
+      <w:r>
+        <w:rPr>
+          <w:rFonts w:ascii="Arial" w:hAnsi="Arial" w:cs="Arial"/>
+          <w:sz w:val="24"/>
+          <w:szCs w:val="24"/>
+        </w:rPr>
+        <w:t xml:space="preserve">”, onde irá abrir uma espécie de prompt de comando no qual será utilizado por meio de códigos a realização dos </w:t>
+      </w:r>
+      <w:proofErr w:type="spellStart"/>
+      <w:r>
+        <w:rPr>
+          <w:rFonts w:ascii="Arial" w:hAnsi="Arial" w:cs="Arial"/>
+          <w:sz w:val="24"/>
+          <w:szCs w:val="24"/>
+        </w:rPr>
+        <w:t>Git’s</w:t>
+      </w:r>
+      <w:proofErr w:type="spellEnd"/>
+      <w:r>
+        <w:rPr>
+          <w:rFonts w:ascii="Arial" w:hAnsi="Arial" w:cs="Arial"/>
+          <w:sz w:val="24"/>
+          <w:szCs w:val="24"/>
+        </w:rPr>
+        <w:t>.</w:t>
+      </w:r>
+    </w:p>
+    <w:p>
+      <w:pPr>
+        <w:spacing w:line="360" w:lineRule="auto"/>
+        <w:jc w:val="both"/>
+        <w:rPr>
+          <w:rFonts w:ascii="Arial" w:hAnsi="Arial" w:cs="Arial"/>
+          <w:sz w:val="24"/>
+          <w:szCs w:val="24"/>
+        </w:rPr>
+      </w:pPr>
+      <w:r>
+        <w:rPr>
+          <w:rFonts w:ascii="Arial" w:hAnsi="Arial" w:cs="Arial"/>
+          <w:sz w:val="24"/>
+          <w:szCs w:val="24"/>
+        </w:rPr>
+        <w:t xml:space="preserve">O primeiro código a ser utilizado é o: </w:t>
+      </w:r>
+      <w:r>
+        <w:rPr>
+          <w:rFonts w:ascii="Arial" w:hAnsi="Arial" w:cs="Arial"/>
+          <w:sz w:val="24"/>
+          <w:szCs w:val="24"/>
+        </w:rPr>
+        <w:t>“</w:t>
+      </w:r>
+      <w:proofErr w:type="spellStart"/>
+      <w:r>
+        <w:rPr>
+          <w:rFonts w:ascii="Arial" w:hAnsi="Arial" w:cs="Arial"/>
+          <w:sz w:val="24"/>
+          <w:szCs w:val="24"/>
+        </w:rPr>
+        <w:t>ls</w:t>
+      </w:r>
+      <w:proofErr w:type="spellEnd"/>
+      <w:r>
+        <w:rPr>
+          <w:rFonts w:ascii="Arial" w:hAnsi="Arial" w:cs="Arial"/>
+          <w:sz w:val="24"/>
+          <w:szCs w:val="24"/>
+        </w:rPr>
+        <w:t>”</w:t>
+      </w:r>
+      <w:r>
+        <w:rPr>
+          <w:rFonts w:ascii="Arial" w:hAnsi="Arial" w:cs="Arial"/>
+          <w:sz w:val="24"/>
+          <w:szCs w:val="24"/>
+        </w:rPr>
+        <w:t>, este irá mostrar o que contém naquela pasta.</w:t>
+      </w:r>
+    </w:p>
+    <w:p>
+      <w:pPr>
+        <w:spacing w:line="360" w:lineRule="auto"/>
+        <w:jc w:val="both"/>
+        <w:rPr>
+          <w:rFonts w:ascii="Arial" w:hAnsi="Arial" w:cs="Arial"/>
+          <w:sz w:val="24"/>
+          <w:szCs w:val="24"/>
+        </w:rPr>
+      </w:pPr>
+      <w:r>
+        <w:rPr>
+          <w:rFonts w:ascii="Arial" w:hAnsi="Arial" w:cs="Arial"/>
+          <w:sz w:val="24"/>
+          <w:szCs w:val="24"/>
+        </w:rPr>
+        <w:t xml:space="preserve">Depois será necessário digitar o código </w:t>
+      </w:r>
+      <w:r>
+        <w:rPr>
+          <w:rFonts w:ascii="Arial" w:hAnsi="Arial" w:cs="Arial"/>
+          <w:sz w:val="24"/>
+          <w:szCs w:val="24"/>
+        </w:rPr>
+        <w:t>“</w:t>
+      </w:r>
+      <w:proofErr w:type="spellStart"/>
+      <w:r>
+        <w:rPr>
+          <w:rFonts w:ascii="Arial" w:hAnsi="Arial" w:cs="Arial"/>
+          <w:sz w:val="24"/>
+          <w:szCs w:val="24"/>
+        </w:rPr>
+        <w:t>git</w:t>
+      </w:r>
+      <w:proofErr w:type="spellEnd"/>
+      <w:r>
+        <w:rPr>
+          <w:rFonts w:ascii="Arial" w:hAnsi="Arial" w:cs="Arial"/>
+          <w:sz w:val="24"/>
+          <w:szCs w:val="24"/>
+        </w:rPr>
+        <w:t xml:space="preserve"> </w:t>
+      </w:r>
+      <w:proofErr w:type="spellStart"/>
+      <w:r>
+        <w:rPr>
+          <w:rFonts w:ascii="Arial" w:hAnsi="Arial" w:cs="Arial"/>
+          <w:sz w:val="24"/>
+          <w:szCs w:val="24"/>
+        </w:rPr>
+        <w:t>init</w:t>
+      </w:r>
+      <w:proofErr w:type="spellEnd"/>
+      <w:r>
+        <w:rPr>
+          <w:rFonts w:ascii="Arial" w:hAnsi="Arial" w:cs="Arial"/>
+          <w:sz w:val="24"/>
+          <w:szCs w:val="24"/>
+        </w:rPr>
+        <w:t>” o qual irá informar ao GitHub que os arquivos contidos naquela pasta será utilizados no controle de versão.</w:t>
+      </w:r>
+    </w:p>
+    <w:p>
+      <w:pPr>
+        <w:spacing w:line="360" w:lineRule="auto"/>
+        <w:jc w:val="both"/>
+        <w:rPr>
+          <w:rFonts w:ascii="Arial" w:hAnsi="Arial" w:cs="Arial"/>
+          <w:sz w:val="24"/>
+          <w:szCs w:val="24"/>
+        </w:rPr>
+      </w:pPr>
+      <w:r>
+        <w:rPr>
+          <w:rFonts w:ascii="Arial" w:hAnsi="Arial" w:cs="Arial"/>
+          <w:sz w:val="24"/>
+          <w:szCs w:val="24"/>
+        </w:rPr>
+        <w:t>Em seguida utiliza o “</w:t>
+      </w:r>
+      <w:proofErr w:type="spellStart"/>
+      <w:r>
+        <w:rPr>
+          <w:rFonts w:ascii="Arial" w:hAnsi="Arial" w:cs="Arial"/>
+          <w:sz w:val="24"/>
+          <w:szCs w:val="24"/>
+        </w:rPr>
+        <w:t>git</w:t>
+      </w:r>
+      <w:proofErr w:type="spellEnd"/>
+      <w:r>
+        <w:rPr>
+          <w:rFonts w:ascii="Arial" w:hAnsi="Arial" w:cs="Arial"/>
+          <w:sz w:val="24"/>
+          <w:szCs w:val="24"/>
+        </w:rPr>
+        <w:t xml:space="preserve"> </w:t>
+      </w:r>
+      <w:proofErr w:type="spellStart"/>
+      <w:r>
+        <w:rPr>
+          <w:rFonts w:ascii="Arial" w:hAnsi="Arial" w:cs="Arial"/>
+          <w:sz w:val="24"/>
+          <w:szCs w:val="24"/>
+        </w:rPr>
+        <w:t>add</w:t>
+      </w:r>
+      <w:proofErr w:type="spellEnd"/>
+      <w:r>
+        <w:rPr>
+          <w:rFonts w:ascii="Arial" w:hAnsi="Arial" w:cs="Arial"/>
+          <w:sz w:val="24"/>
+          <w:szCs w:val="24"/>
+        </w:rPr>
+        <w:t xml:space="preserve"> -A”, este fará que adicione todos os arquivos contidos na pasta. E após você adicionar para verificar se esta operação ocorreu com sucesso basta digitar o comando “</w:t>
+      </w:r>
+      <w:proofErr w:type="spellStart"/>
+      <w:r>
+        <w:rPr>
+          <w:rFonts w:ascii="Arial" w:hAnsi="Arial" w:cs="Arial"/>
+          <w:sz w:val="24"/>
+          <w:szCs w:val="24"/>
+        </w:rPr>
+        <w:t>git</w:t>
+      </w:r>
+      <w:proofErr w:type="spellEnd"/>
+      <w:r>
+        <w:rPr>
+          <w:rFonts w:ascii="Arial" w:hAnsi="Arial" w:cs="Arial"/>
+          <w:sz w:val="24"/>
+          <w:szCs w:val="24"/>
+        </w:rPr>
+        <w:t xml:space="preserve"> status”.</w:t>
+      </w:r>
+    </w:p>
+    <w:p>
+      <w:pPr>
+        <w:spacing w:line="360" w:lineRule="auto"/>
+        <w:jc w:val="both"/>
+        <w:rPr>
+          <w:rFonts w:ascii="Arial" w:hAnsi="Arial" w:cs="Arial"/>
+          <w:sz w:val="24"/>
+          <w:szCs w:val="24"/>
+        </w:rPr>
+      </w:pPr>
+      <w:r>
+        <w:rPr>
+          <w:rFonts w:ascii="Arial" w:hAnsi="Arial" w:cs="Arial"/>
+          <w:sz w:val="24"/>
+          <w:szCs w:val="24"/>
+        </w:rPr>
+        <w:t xml:space="preserve">Feito isto é necessário fazer um </w:t>
+      </w:r>
+      <w:proofErr w:type="spellStart"/>
+      <w:r>
+        <w:rPr>
+          <w:rFonts w:ascii="Arial" w:hAnsi="Arial" w:cs="Arial"/>
+          <w:sz w:val="24"/>
+          <w:szCs w:val="24"/>
+        </w:rPr>
+        <w:t>commit</w:t>
+      </w:r>
+      <w:proofErr w:type="spellEnd"/>
+      <w:r>
+        <w:rPr>
+          <w:rFonts w:ascii="Arial" w:hAnsi="Arial" w:cs="Arial"/>
+          <w:sz w:val="24"/>
+          <w:szCs w:val="24"/>
+        </w:rPr>
+        <w:t xml:space="preserve">, o </w:t>
+      </w:r>
+      <w:proofErr w:type="spellStart"/>
+      <w:r>
+        <w:rPr>
+          <w:rFonts w:ascii="Arial" w:hAnsi="Arial" w:cs="Arial"/>
+          <w:sz w:val="24"/>
+          <w:szCs w:val="24"/>
+        </w:rPr>
+        <w:t>commit</w:t>
+      </w:r>
+      <w:proofErr w:type="spellEnd"/>
+      <w:r>
+        <w:rPr>
+          <w:rFonts w:ascii="Arial" w:hAnsi="Arial" w:cs="Arial"/>
+          <w:sz w:val="24"/>
+          <w:szCs w:val="24"/>
+        </w:rPr>
+        <w:t xml:space="preserve"> ele irá congelar aquela versão com as alterações que você fez. O comando para utiliza-lo é: “ </w:t>
+      </w:r>
+      <w:proofErr w:type="spellStart"/>
+      <w:r>
+        <w:rPr>
+          <w:rFonts w:ascii="Arial" w:hAnsi="Arial" w:cs="Arial"/>
+          <w:sz w:val="24"/>
+          <w:szCs w:val="24"/>
+        </w:rPr>
+        <w:t>git</w:t>
+      </w:r>
+      <w:proofErr w:type="spellEnd"/>
+      <w:r>
+        <w:rPr>
+          <w:rFonts w:ascii="Arial" w:hAnsi="Arial" w:cs="Arial"/>
+          <w:sz w:val="24"/>
+          <w:szCs w:val="24"/>
+        </w:rPr>
+        <w:t xml:space="preserve"> </w:t>
+      </w:r>
+      <w:proofErr w:type="spellStart"/>
+      <w:r>
+        <w:rPr>
+          <w:rFonts w:ascii="Arial" w:hAnsi="Arial" w:cs="Arial"/>
+          <w:sz w:val="24"/>
+          <w:szCs w:val="24"/>
+        </w:rPr>
+        <w:t>commit</w:t>
+      </w:r>
+      <w:proofErr w:type="spellEnd"/>
+      <w:r>
+        <w:rPr>
+          <w:rFonts w:ascii="Arial" w:hAnsi="Arial" w:cs="Arial"/>
+          <w:sz w:val="24"/>
+          <w:szCs w:val="24"/>
+        </w:rPr>
+        <w:t xml:space="preserve"> -m “</w:t>
+      </w:r>
+      <w:r>
+        <w:rPr>
+          <w:rFonts w:ascii="Arial" w:hAnsi="Arial" w:cs="Arial"/>
+          <w:color w:val="FF0000"/>
+          <w:sz w:val="24"/>
+          <w:szCs w:val="24"/>
+        </w:rPr>
+        <w:t xml:space="preserve">escreva a alteração” </w:t>
+      </w:r>
+      <w:r>
+        <w:rPr>
+          <w:rFonts w:ascii="Arial" w:hAnsi="Arial" w:cs="Arial"/>
+          <w:sz w:val="24"/>
+          <w:szCs w:val="24"/>
+        </w:rPr>
+        <w:t>”.</w:t>
+      </w:r>
+    </w:p>
+    <w:p>
+      <w:pPr>
+        <w:spacing w:line="360" w:lineRule="auto"/>
+        <w:jc w:val="both"/>
+        <w:rPr>
+          <w:rFonts w:ascii="Arial" w:hAnsi="Arial" w:cs="Arial"/>
+          <w:sz w:val="24"/>
+          <w:szCs w:val="24"/>
+        </w:rPr>
+      </w:pPr>
+      <w:r>
+        <w:rPr>
+          <w:rFonts w:ascii="Arial" w:hAnsi="Arial" w:cs="Arial"/>
+          <w:sz w:val="24"/>
+          <w:szCs w:val="24"/>
+        </w:rPr>
+        <w:t xml:space="preserve">Feito isto crie um repositório no site do GitHub com o seu trabalho, logo após criar copie o link deste repositório. Abra novamente o </w:t>
+      </w:r>
+      <w:proofErr w:type="spellStart"/>
+      <w:r>
+        <w:rPr>
+          <w:rFonts w:ascii="Arial" w:hAnsi="Arial" w:cs="Arial"/>
+          <w:sz w:val="24"/>
+          <w:szCs w:val="24"/>
+        </w:rPr>
+        <w:t>promp</w:t>
+      </w:r>
+      <w:proofErr w:type="spellEnd"/>
+      <w:r>
+        <w:rPr>
+          <w:rFonts w:ascii="Arial" w:hAnsi="Arial" w:cs="Arial"/>
+          <w:sz w:val="24"/>
+          <w:szCs w:val="24"/>
+        </w:rPr>
+        <w:t xml:space="preserve"> de comando do </w:t>
+      </w:r>
+      <w:proofErr w:type="spellStart"/>
+      <w:r>
+        <w:rPr>
+          <w:rFonts w:ascii="Arial" w:hAnsi="Arial" w:cs="Arial"/>
+          <w:sz w:val="24"/>
+          <w:szCs w:val="24"/>
+        </w:rPr>
+        <w:t>git</w:t>
+      </w:r>
+      <w:proofErr w:type="spellEnd"/>
+      <w:r>
+        <w:rPr>
+          <w:rFonts w:ascii="Arial" w:hAnsi="Arial" w:cs="Arial"/>
+          <w:sz w:val="24"/>
+          <w:szCs w:val="24"/>
+        </w:rPr>
+        <w:t xml:space="preserve"> e digite: </w:t>
+      </w:r>
+      <w:r>
+        <w:rPr>
+          <w:rFonts w:ascii="Arial" w:hAnsi="Arial" w:cs="Arial"/>
+          <w:sz w:val="24"/>
+          <w:szCs w:val="24"/>
+        </w:rPr>
+        <w:t>“</w:t>
+      </w:r>
+      <w:proofErr w:type="spellStart"/>
+      <w:r>
+        <w:rPr>
+          <w:rFonts w:ascii="Arial" w:hAnsi="Arial" w:cs="Arial"/>
+          <w:sz w:val="24"/>
+          <w:szCs w:val="24"/>
+        </w:rPr>
+        <w:t>git</w:t>
+      </w:r>
+      <w:proofErr w:type="spellEnd"/>
+      <w:r>
+        <w:rPr>
+          <w:rFonts w:ascii="Arial" w:hAnsi="Arial" w:cs="Arial"/>
+          <w:sz w:val="24"/>
+          <w:szCs w:val="24"/>
+        </w:rPr>
+        <w:t xml:space="preserve"> </w:t>
+      </w:r>
+      <w:proofErr w:type="spellStart"/>
+      <w:r>
+        <w:rPr>
+          <w:rFonts w:ascii="Arial" w:hAnsi="Arial" w:cs="Arial"/>
+          <w:sz w:val="24"/>
+          <w:szCs w:val="24"/>
+        </w:rPr>
+        <w:t>remote</w:t>
+      </w:r>
+      <w:proofErr w:type="spellEnd"/>
+      <w:r>
+        <w:rPr>
+          <w:rFonts w:ascii="Arial" w:hAnsi="Arial" w:cs="Arial"/>
+          <w:sz w:val="24"/>
+          <w:szCs w:val="24"/>
+        </w:rPr>
+        <w:t xml:space="preserve"> </w:t>
+      </w:r>
+      <w:proofErr w:type="spellStart"/>
+      <w:r>
+        <w:rPr>
+          <w:rFonts w:ascii="Arial" w:hAnsi="Arial" w:cs="Arial"/>
+          <w:sz w:val="24"/>
+          <w:szCs w:val="24"/>
+        </w:rPr>
+        <w:t>add</w:t>
+      </w:r>
+      <w:proofErr w:type="spellEnd"/>
+      <w:r>
+        <w:rPr>
+          <w:rFonts w:ascii="Arial" w:hAnsi="Arial" w:cs="Arial"/>
+          <w:sz w:val="24"/>
+          <w:szCs w:val="24"/>
+        </w:rPr>
+        <w:t xml:space="preserve"> </w:t>
+      </w:r>
+      <w:proofErr w:type="spellStart"/>
+      <w:r>
+        <w:rPr>
+          <w:rFonts w:ascii="Arial" w:hAnsi="Arial" w:cs="Arial"/>
+          <w:sz w:val="24"/>
+          <w:szCs w:val="24"/>
+        </w:rPr>
+        <w:t>origin</w:t>
+      </w:r>
+      <w:proofErr w:type="spellEnd"/>
+      <w:r>
+        <w:rPr>
+          <w:rFonts w:ascii="Arial" w:hAnsi="Arial" w:cs="Arial"/>
+          <w:sz w:val="24"/>
+          <w:szCs w:val="24"/>
+        </w:rPr>
+        <w:t xml:space="preserve"> </w:t>
+      </w:r>
+      <w:r>
+        <w:rPr>
+          <w:rFonts w:ascii="Arial" w:hAnsi="Arial" w:cs="Arial"/>
+          <w:color w:val="FF0000"/>
+          <w:sz w:val="24"/>
+          <w:szCs w:val="24"/>
+        </w:rPr>
+        <w:t>o link do seu repositório</w:t>
+      </w:r>
+      <w:r>
+        <w:rPr>
+          <w:rFonts w:ascii="Arial" w:hAnsi="Arial" w:cs="Arial"/>
+          <w:sz w:val="24"/>
+          <w:szCs w:val="24"/>
+        </w:rPr>
+        <w:t>”</w:t>
+      </w:r>
+      <w:r>
+        <w:rPr>
+          <w:rFonts w:ascii="Arial" w:hAnsi="Arial" w:cs="Arial"/>
+          <w:sz w:val="24"/>
+          <w:szCs w:val="24"/>
+        </w:rPr>
+        <w:t xml:space="preserve"> e de um </w:t>
+      </w:r>
+      <w:proofErr w:type="spellStart"/>
+      <w:r>
+        <w:rPr>
+          <w:rFonts w:ascii="Arial" w:hAnsi="Arial" w:cs="Arial"/>
+          <w:sz w:val="24"/>
+          <w:szCs w:val="24"/>
+        </w:rPr>
+        <w:t>enter</w:t>
+      </w:r>
+      <w:proofErr w:type="spellEnd"/>
+      <w:r>
+        <w:rPr>
+          <w:rFonts w:ascii="Arial" w:hAnsi="Arial" w:cs="Arial"/>
+          <w:sz w:val="24"/>
+          <w:szCs w:val="24"/>
+        </w:rPr>
+        <w:t>. E em seguida use o comando “</w:t>
+      </w:r>
+      <w:proofErr w:type="spellStart"/>
+      <w:r>
+        <w:rPr>
+          <w:rFonts w:ascii="Arial" w:hAnsi="Arial" w:cs="Arial"/>
+          <w:sz w:val="24"/>
+          <w:szCs w:val="24"/>
+        </w:rPr>
+        <w:t>git</w:t>
+      </w:r>
+      <w:proofErr w:type="spellEnd"/>
+      <w:r>
+        <w:rPr>
+          <w:rFonts w:ascii="Arial" w:hAnsi="Arial" w:cs="Arial"/>
+          <w:sz w:val="24"/>
+          <w:szCs w:val="24"/>
+        </w:rPr>
+        <w:t xml:space="preserve"> </w:t>
+      </w:r>
+      <w:proofErr w:type="spellStart"/>
+      <w:r>
+        <w:rPr>
+          <w:rFonts w:ascii="Arial" w:hAnsi="Arial" w:cs="Arial"/>
+          <w:sz w:val="24"/>
+          <w:szCs w:val="24"/>
+        </w:rPr>
+        <w:t>push</w:t>
+      </w:r>
+      <w:proofErr w:type="spellEnd"/>
+      <w:r>
+        <w:rPr>
+          <w:rFonts w:ascii="Arial" w:hAnsi="Arial" w:cs="Arial"/>
+          <w:sz w:val="24"/>
+          <w:szCs w:val="24"/>
+        </w:rPr>
+        <w:t xml:space="preserve"> -u </w:t>
+      </w:r>
+      <w:proofErr w:type="spellStart"/>
+      <w:r>
+        <w:rPr>
+          <w:rFonts w:ascii="Arial" w:hAnsi="Arial" w:cs="Arial"/>
+          <w:sz w:val="24"/>
+          <w:szCs w:val="24"/>
+        </w:rPr>
+        <w:t>origin</w:t>
+      </w:r>
+      <w:proofErr w:type="spellEnd"/>
+      <w:r>
+        <w:rPr>
+          <w:rFonts w:ascii="Arial" w:hAnsi="Arial" w:cs="Arial"/>
+          <w:sz w:val="24"/>
+          <w:szCs w:val="24"/>
+        </w:rPr>
+        <w:t xml:space="preserve"> master” o qual irá enviar a sua alteração para o seu repositório no GitHub.</w:t>
       </w:r>
     </w:p>
     <w:sectPr>
@@ -209,6 +1604,127 @@
     </w:sectPr>
   </w:body>
 </w:document>
+</file>
+
+<file path=word/numbering.xml><?xml version="1.0" encoding="utf-8"?>
+<w:numbering xmlns:wpc="http://schemas.microsoft.com/office/word/2010/wordprocessingCanvas" xmlns:cx="http://schemas.microsoft.com/office/drawing/2014/chartex" xmlns:cx1="http://schemas.microsoft.com/office/drawing/2015/9/8/chartex" xmlns:cx2="http://schemas.microsoft.com/office/drawing/2015/10/21/chartex" xmlns:cx3="http://schemas.microsoft.com/office/drawing/2016/5/9/chartex" xmlns:cx4="http://schemas.microsoft.com/office/drawing/2016/5/10/chartex" xmlns:cx5="http://schemas.microsoft.com/office/drawing/2016/5/11/chartex" xmlns:cx6="http://schemas.microsoft.com/office/drawing/2016/5/12/chartex" xmlns:cx7="http://schemas.microsoft.com/office/drawing/2016/5/13/chartex" xmlns:cx8="http://schemas.microsoft.com/office/drawing/2016/5/14/chartex" xmlns:mc="http://schemas.openxmlformats.org/markup-compatibility/2006" xmlns:aink="http://schemas.microsoft.com/office/drawing/2016/ink" xmlns:am3d="http://schemas.microsoft.com/office/drawing/2017/model3d" xmlns:o="urn:schemas-microsoft-com:office:office" xmlns:r="http://schemas.openxmlformats.org/officeDocument/2006/relationships" xmlns:m="http://schemas.openxmlformats.org/officeDocument/2006/math" xmlns:v="urn:schemas-microsoft-com:vml" xmlns:wp14="http://schemas.microsoft.com/office/word/2010/wordprocessingDrawing" xmlns:wp="http://schemas.openxmlformats.org/drawingml/2006/wordprocessingDrawing" xmlns:w10="urn:schemas-microsoft-com:office:word" xmlns:w="http://schemas.openxmlformats.org/wordprocessingml/2006/main" xmlns:w14="http://schemas.microsoft.com/office/word/2010/wordml" xmlns:w15="http://schemas.microsoft.com/office/word/2012/wordml" xmlns:w16cex="http://schemas.microsoft.com/office/word/2018/wordml/cex" xmlns:w16cid="http://schemas.microsoft.com/office/word/2016/wordml/cid" xmlns:w16="http://schemas.microsoft.com/office/word/2018/wordml" xmlns:w16sdtdh="http://schemas.microsoft.com/office/word/2020/wordml/sdtdatahash" xmlns:w16se="http://schemas.microsoft.com/office/word/2015/wordml/symex" xmlns:wpg="http://schemas.microsoft.com/office/word/2010/wordprocessingGroup" xmlns:wpi="http://schemas.microsoft.com/office/word/2010/wordprocessingInk" xmlns:wne="http://schemas.microsoft.com/office/word/2006/wordml" xmlns:wps="http://schemas.microsoft.com/office/word/2010/wordprocessingShape" mc:Ignorable="w14 w15 w16se w16cid w16 w16cex w16sdtdh wp14">
+  <w:abstractNum w:abstractNumId="0" w15:restartNumberingAfterBreak="0">
+    <w:nsid w:val="57BF0FD4"/>
+    <w:multiLevelType w:val="hybridMultilevel"/>
+    <w:tmpl w:val="BA20F278"/>
+    <w:lvl w:ilvl="0" w:tplc="04160001">
+      <w:start w:val="1"/>
+      <w:numFmt w:val="bullet"/>
+      <w:lvlText w:val=""/>
+      <w:lvlJc w:val="left"/>
+      <w:pPr>
+        <w:ind w:left="720" w:hanging="360"/>
+      </w:pPr>
+      <w:rPr>
+        <w:rFonts w:ascii="Symbol" w:hAnsi="Symbol" w:hint="default"/>
+      </w:rPr>
+    </w:lvl>
+    <w:lvl w:ilvl="1" w:tplc="04160003" w:tentative="1">
+      <w:start w:val="1"/>
+      <w:numFmt w:val="bullet"/>
+      <w:lvlText w:val="o"/>
+      <w:lvlJc w:val="left"/>
+      <w:pPr>
+        <w:ind w:left="1440" w:hanging="360"/>
+      </w:pPr>
+      <w:rPr>
+        <w:rFonts w:ascii="Courier New" w:hAnsi="Courier New" w:cs="Courier New" w:hint="default"/>
+      </w:rPr>
+    </w:lvl>
+    <w:lvl w:ilvl="2" w:tplc="04160005" w:tentative="1">
+      <w:start w:val="1"/>
+      <w:numFmt w:val="bullet"/>
+      <w:lvlText w:val=""/>
+      <w:lvlJc w:val="left"/>
+      <w:pPr>
+        <w:ind w:left="2160" w:hanging="360"/>
+      </w:pPr>
+      <w:rPr>
+        <w:rFonts w:ascii="Wingdings" w:hAnsi="Wingdings" w:hint="default"/>
+      </w:rPr>
+    </w:lvl>
+    <w:lvl w:ilvl="3" w:tplc="04160001" w:tentative="1">
+      <w:start w:val="1"/>
+      <w:numFmt w:val="bullet"/>
+      <w:lvlText w:val=""/>
+      <w:lvlJc w:val="left"/>
+      <w:pPr>
+        <w:ind w:left="2880" w:hanging="360"/>
+      </w:pPr>
+      <w:rPr>
+        <w:rFonts w:ascii="Symbol" w:hAnsi="Symbol" w:hint="default"/>
+      </w:rPr>
+    </w:lvl>
+    <w:lvl w:ilvl="4" w:tplc="04160003" w:tentative="1">
+      <w:start w:val="1"/>
+      <w:numFmt w:val="bullet"/>
+      <w:lvlText w:val="o"/>
+      <w:lvlJc w:val="left"/>
+      <w:pPr>
+        <w:ind w:left="3600" w:hanging="360"/>
+      </w:pPr>
+      <w:rPr>
+        <w:rFonts w:ascii="Courier New" w:hAnsi="Courier New" w:cs="Courier New" w:hint="default"/>
+      </w:rPr>
+    </w:lvl>
+    <w:lvl w:ilvl="5" w:tplc="04160005" w:tentative="1">
+      <w:start w:val="1"/>
+      <w:numFmt w:val="bullet"/>
+      <w:lvlText w:val=""/>
+      <w:lvlJc w:val="left"/>
+      <w:pPr>
+        <w:ind w:left="4320" w:hanging="360"/>
+      </w:pPr>
+      <w:rPr>
+        <w:rFonts w:ascii="Wingdings" w:hAnsi="Wingdings" w:hint="default"/>
+      </w:rPr>
+    </w:lvl>
+    <w:lvl w:ilvl="6" w:tplc="04160001" w:tentative="1">
+      <w:start w:val="1"/>
+      <w:numFmt w:val="bullet"/>
+      <w:lvlText w:val=""/>
+      <w:lvlJc w:val="left"/>
+      <w:pPr>
+        <w:ind w:left="5040" w:hanging="360"/>
+      </w:pPr>
+      <w:rPr>
+        <w:rFonts w:ascii="Symbol" w:hAnsi="Symbol" w:hint="default"/>
+      </w:rPr>
+    </w:lvl>
+    <w:lvl w:ilvl="7" w:tplc="04160003" w:tentative="1">
+      <w:start w:val="1"/>
+      <w:numFmt w:val="bullet"/>
+      <w:lvlText w:val="o"/>
+      <w:lvlJc w:val="left"/>
+      <w:pPr>
+        <w:ind w:left="5760" w:hanging="360"/>
+      </w:pPr>
+      <w:rPr>
+        <w:rFonts w:ascii="Courier New" w:hAnsi="Courier New" w:cs="Courier New" w:hint="default"/>
+      </w:rPr>
+    </w:lvl>
+    <w:lvl w:ilvl="8" w:tplc="04160005" w:tentative="1">
+      <w:start w:val="1"/>
+      <w:numFmt w:val="bullet"/>
+      <w:lvlText w:val=""/>
+      <w:lvlJc w:val="left"/>
+      <w:pPr>
+        <w:ind w:left="6480" w:hanging="360"/>
+      </w:pPr>
+      <w:rPr>
+        <w:rFonts w:ascii="Wingdings" w:hAnsi="Wingdings" w:hint="default"/>
+      </w:rPr>
+    </w:lvl>
+  </w:abstractNum>
+  <w:num w:numId="1">
+    <w:abstractNumId w:val="0"/>
+  </w:num>
+</w:numbering>
 </file>
 
 <file path=word/styles.xml><?xml version="1.0" encoding="utf-8"?>
@@ -230,7 +1746,7 @@
   </w:docDefaults>
   <w:latentStyles w:defLockedState="0" w:defUIPriority="99" w:defSemiHidden="0" w:defUnhideWhenUsed="0" w:defQFormat="0" w:count="376">
     <w:lsdException w:name="Normal" w:uiPriority="0" w:qFormat="1"/>
-    <w:lsdException w:name="heading 1" w:uiPriority="9" w:qFormat="1"/>
+    <w:lsdException w:name="heading 1" w:uiPriority="0" w:qFormat="1"/>
     <w:lsdException w:name="heading 2" w:semiHidden="1" w:uiPriority="9" w:unhideWhenUsed="1" w:qFormat="1"/>
     <w:lsdException w:name="heading 3" w:semiHidden="1" w:uiPriority="9" w:unhideWhenUsed="1" w:qFormat="1"/>
     <w:lsdException w:name="heading 4" w:semiHidden="1" w:uiPriority="9" w:unhideWhenUsed="1" w:qFormat="1"/>
@@ -295,7 +1811,7 @@
     <w:lsdException w:name="Closing" w:semiHidden="1" w:unhideWhenUsed="1"/>
     <w:lsdException w:name="Signature" w:semiHidden="1" w:unhideWhenUsed="1"/>
     <w:lsdException w:name="Default Paragraph Font" w:semiHidden="1" w:uiPriority="1" w:unhideWhenUsed="1"/>
-    <w:lsdException w:name="Body Text" w:semiHidden="1" w:unhideWhenUsed="1"/>
+    <w:lsdException w:name="Body Text" w:semiHidden="1" w:uiPriority="0" w:unhideWhenUsed="1"/>
     <w:lsdException w:name="Body Text Indent" w:semiHidden="1" w:unhideWhenUsed="1"/>
     <w:lsdException w:name="List Continue" w:semiHidden="1" w:unhideWhenUsed="1"/>
     <w:lsdException w:name="List Continue 2" w:semiHidden="1" w:unhideWhenUsed="1"/>
@@ -610,6 +2126,27 @@
     <w:name w:val="Normal"/>
     <w:qFormat/>
   </w:style>
+  <w:style w:type="paragraph" w:styleId="Ttulo1">
+    <w:name w:val="heading 1"/>
+    <w:basedOn w:val="Normal"/>
+    <w:next w:val="Normal"/>
+    <w:link w:val="Ttulo1Char"/>
+    <w:qFormat/>
+    <w:rsid w:val="00D40648"/>
+    <w:pPr>
+      <w:keepNext/>
+      <w:spacing w:after="0" w:line="240" w:lineRule="auto"/>
+      <w:outlineLvl w:val="0"/>
+    </w:pPr>
+    <w:rPr>
+      <w:rFonts w:ascii="Times New Roman" w:eastAsia="Times New Roman" w:hAnsi="Times New Roman" w:cs="Times New Roman"/>
+      <w:b/>
+      <w:bCs/>
+      <w:sz w:val="24"/>
+      <w:szCs w:val="24"/>
+      <w:lang w:eastAsia="pt-BR"/>
+    </w:rPr>
+  </w:style>
   <w:style w:type="character" w:default="1" w:styleId="Fontepargpadro">
     <w:name w:val="Default Paragraph Font"/>
     <w:uiPriority w:val="1"/>
@@ -636,6 +2173,70 @@
     <w:uiPriority w:val="99"/>
     <w:semiHidden/>
     <w:unhideWhenUsed/>
+  </w:style>
+  <w:style w:type="character" w:customStyle="1" w:styleId="Ttulo1Char">
+    <w:name w:val="Título 1 Char"/>
+    <w:basedOn w:val="Fontepargpadro"/>
+    <w:link w:val="Ttulo1"/>
+    <w:rsid w:val="00D40648"/>
+    <w:rPr>
+      <w:rFonts w:ascii="Times New Roman" w:eastAsia="Times New Roman" w:hAnsi="Times New Roman" w:cs="Times New Roman"/>
+      <w:b/>
+      <w:bCs/>
+      <w:sz w:val="24"/>
+      <w:szCs w:val="24"/>
+      <w:lang w:eastAsia="pt-BR"/>
+    </w:rPr>
+  </w:style>
+  <w:style w:type="paragraph" w:styleId="Corpodetexto">
+    <w:name w:val="Body Text"/>
+    <w:basedOn w:val="Normal"/>
+    <w:link w:val="CorpodetextoChar"/>
+    <w:semiHidden/>
+    <w:rsid w:val="00D40648"/>
+    <w:pPr>
+      <w:spacing w:after="0" w:line="360" w:lineRule="auto"/>
+      <w:jc w:val="both"/>
+    </w:pPr>
+    <w:rPr>
+      <w:rFonts w:ascii="Times New Roman" w:eastAsia="Times New Roman" w:hAnsi="Times New Roman" w:cs="Times New Roman"/>
+      <w:color w:val="000000"/>
+      <w:sz w:val="24"/>
+      <w:szCs w:val="24"/>
+      <w:lang w:eastAsia="pt-BR"/>
+    </w:rPr>
+  </w:style>
+  <w:style w:type="character" w:customStyle="1" w:styleId="CorpodetextoChar">
+    <w:name w:val="Corpo de texto Char"/>
+    <w:basedOn w:val="Fontepargpadro"/>
+    <w:link w:val="Corpodetexto"/>
+    <w:semiHidden/>
+    <w:rsid w:val="00D40648"/>
+    <w:rPr>
+      <w:rFonts w:ascii="Times New Roman" w:eastAsia="Times New Roman" w:hAnsi="Times New Roman" w:cs="Times New Roman"/>
+      <w:color w:val="000000"/>
+      <w:sz w:val="24"/>
+      <w:szCs w:val="24"/>
+      <w:lang w:eastAsia="pt-BR"/>
+    </w:rPr>
+  </w:style>
+  <w:style w:type="paragraph" w:styleId="PargrafodaLista">
+    <w:name w:val="List Paragraph"/>
+    <w:basedOn w:val="Normal"/>
+    <w:uiPriority w:val="34"/>
+    <w:qFormat/>
+    <w:rsid w:val="00D40648"/>
+    <w:pPr>
+      <w:spacing w:after="0" w:line="240" w:lineRule="auto"/>
+      <w:ind w:left="720"/>
+      <w:contextualSpacing/>
+    </w:pPr>
+    <w:rPr>
+      <w:rFonts w:ascii="Times New Roman" w:eastAsia="Times New Roman" w:hAnsi="Times New Roman" w:cs="Times New Roman"/>
+      <w:sz w:val="24"/>
+      <w:szCs w:val="24"/>
+      <w:lang w:eastAsia="pt-BR"/>
+    </w:rPr>
   </w:style>
 </w:styles>
 </file>

</xml_diff>